<commit_message>
moving production files from test to main directory
</commit_message>
<xml_diff>
--- a/Simple Stock Exchange.docx
+++ b/Simple Stock Exchange.docx
@@ -52,92 +52,68 @@
           <w:bCs/>
           <w:sz w:val="28"/>
         </w:rPr>
-        <w:t xml:space="preserve">Story </w:t>
-      </w:r>
-      <w:r>
+        <w:t>Story title: Simple Stock Exchange</w:t>
+      </w:r>
+    </w:p>
+    <w:p>
+      <w:pPr>
+        <w:rPr>
+          <w:sz w:val="28"/>
+        </w:rPr>
+      </w:pPr>
+      <w:r>
+        <w:rPr>
+          <w:sz w:val="28"/>
+        </w:rPr>
+        <w:t>As a developer I want a</w:t>
+      </w:r>
+      <w:r>
+        <w:rPr>
+          <w:sz w:val="28"/>
+        </w:rPr>
+        <w:t>n</w:t>
+      </w:r>
+      <w:r>
+        <w:rPr>
+          <w:sz w:val="28"/>
+        </w:rPr>
+        <w:t xml:space="preserve"> </w:t>
+      </w:r>
+      <w:proofErr w:type="spellStart"/>
+      <w:r>
+        <w:rPr>
+          <w:sz w:val="28"/>
+        </w:rPr>
+        <w:t>orderbook</w:t>
+      </w:r>
+      <w:proofErr w:type="spellEnd"/>
+      <w:r>
+        <w:rPr>
+          <w:sz w:val="28"/>
+        </w:rPr>
+        <w:t xml:space="preserve"> component so I can match buy and sell orders of some stock.</w:t>
+      </w:r>
+    </w:p>
+    <w:p>
+      <w:pPr>
         <w:rPr>
           <w:b/>
           <w:bCs/>
           <w:sz w:val="28"/>
         </w:rPr>
-        <w:t>title:</w:t>
-      </w:r>
-      <w:r>
-        <w:rPr>
-          <w:b/>
-          <w:bCs/>
-          <w:sz w:val="28"/>
-        </w:rPr>
-        <w:t xml:space="preserve"> Simple Stock Exchange</w:t>
-      </w:r>
-    </w:p>
-    <w:p>
-      <w:pPr>
-        <w:rPr>
-          <w:sz w:val="28"/>
-        </w:rPr>
-      </w:pPr>
-      <w:r>
-        <w:rPr>
-          <w:sz w:val="28"/>
-        </w:rPr>
-        <w:t>As a developer I want a</w:t>
-      </w:r>
-      <w:r>
-        <w:rPr>
-          <w:sz w:val="28"/>
-        </w:rPr>
-        <w:t>n</w:t>
-      </w:r>
-      <w:r>
-        <w:rPr>
-          <w:sz w:val="28"/>
-        </w:rPr>
-        <w:t xml:space="preserve"> </w:t>
+      </w:pPr>
+      <w:r>
+        <w:rPr>
+          <w:sz w:val="28"/>
+        </w:rPr>
+        <w:t xml:space="preserve">Acceptance </w:t>
       </w:r>
       <w:proofErr w:type="spellStart"/>
       <w:r>
         <w:rPr>
           <w:sz w:val="28"/>
         </w:rPr>
-        <w:t>orderbook</w:t>
-      </w:r>
-      <w:proofErr w:type="spellEnd"/>
-      <w:r>
-        <w:rPr>
-          <w:sz w:val="28"/>
-        </w:rPr>
-        <w:t xml:space="preserve"> component so I can match buy and sell orders of some stock.</w:t>
-      </w:r>
-    </w:p>
-    <w:p>
-      <w:pPr>
-        <w:rPr>
-          <w:b/>
-          <w:bCs/>
-          <w:sz w:val="28"/>
-        </w:rPr>
-      </w:pPr>
-      <w:r>
-        <w:rPr>
-          <w:sz w:val="28"/>
-        </w:rPr>
-        <w:t xml:space="preserve">Acceptance </w:t>
-      </w:r>
-      <w:proofErr w:type="spellStart"/>
-      <w:r>
-        <w:rPr>
-          <w:sz w:val="28"/>
-        </w:rPr>
-        <w:t>crit</w:t>
-      </w:r>
-      <w:bookmarkStart w:id="0" w:name="_GoBack"/>
-      <w:bookmarkEnd w:id="0"/>
-      <w:r>
-        <w:rPr>
-          <w:sz w:val="28"/>
-        </w:rPr>
-        <w:t>erias</w:t>
+        <w:t>criterias</w:t>
       </w:r>
       <w:proofErr w:type="spellEnd"/>
       <w:r>
@@ -289,7 +265,19 @@
         <w:rPr>
           <w:sz w:val="28"/>
         </w:rPr>
-        <w:t>Stock id: can be single stock so need to specify.</w:t>
+        <w:t xml:space="preserve">Stock id: can be single stock so </w:t>
+      </w:r>
+      <w:r>
+        <w:rPr>
+          <w:sz w:val="28"/>
+        </w:rPr>
+        <w:t xml:space="preserve">no </w:t>
+      </w:r>
+      <w:r>
+        <w:rPr>
+          <w:sz w:val="28"/>
+        </w:rPr>
+        <w:t>need to specify.</w:t>
       </w:r>
     </w:p>
     <w:p>
@@ -360,174 +348,8 @@
           <w:sz w:val="28"/>
         </w:rPr>
       </w:pPr>
-    </w:p>
-    <w:p>
-      <w:pPr>
-        <w:rPr>
-          <w:sz w:val="28"/>
-        </w:rPr>
-      </w:pPr>
-      <w:r>
-        <w:rPr>
-          <w:sz w:val="28"/>
-        </w:rPr>
-        <w:t>This time the rules are changed a little:</w:t>
-      </w:r>
-    </w:p>
-    <w:p>
-      <w:pPr>
-        <w:pStyle w:val="ListParagraph"/>
-        <w:numPr>
-          <w:ilvl w:val="0"/>
-          <w:numId w:val="2"/>
-        </w:numPr>
-        <w:rPr>
-          <w:sz w:val="28"/>
-        </w:rPr>
-      </w:pPr>
-      <w:r>
-        <w:rPr>
-          <w:sz w:val="28"/>
-        </w:rPr>
-        <w:t>Team of developers, from 4 to 10 participants;</w:t>
-      </w:r>
-    </w:p>
-    <w:p>
-      <w:pPr>
-        <w:pStyle w:val="ListParagraph"/>
-        <w:numPr>
-          <w:ilvl w:val="0"/>
-          <w:numId w:val="2"/>
-        </w:numPr>
-        <w:rPr>
-          <w:sz w:val="28"/>
-        </w:rPr>
-      </w:pPr>
-      <w:r>
-        <w:rPr>
-          <w:sz w:val="28"/>
-        </w:rPr>
-        <w:t>A single challenge for the team. The task is to implement some component using TDD using small steps.</w:t>
-      </w:r>
-    </w:p>
-    <w:p>
-      <w:pPr>
-        <w:pStyle w:val="ListParagraph"/>
-        <w:numPr>
-          <w:ilvl w:val="0"/>
-          <w:numId w:val="2"/>
-        </w:numPr>
-        <w:rPr>
-          <w:sz w:val="28"/>
-        </w:rPr>
-      </w:pPr>
-      <w:r>
-        <w:rPr>
-          <w:sz w:val="28"/>
-        </w:rPr>
-        <w:t>Single PC with projector, so everybody can see how the code is growing and comment/suggest where necessary.</w:t>
-      </w:r>
-    </w:p>
-    <w:p>
-      <w:pPr>
-        <w:pStyle w:val="ListParagraph"/>
-        <w:numPr>
-          <w:ilvl w:val="0"/>
-          <w:numId w:val="2"/>
-        </w:numPr>
-        <w:rPr>
-          <w:sz w:val="28"/>
-        </w:rPr>
-      </w:pPr>
-      <w:r>
-        <w:rPr>
-          <w:sz w:val="28"/>
-        </w:rPr>
-        <w:t>The first volunteer starts from writing the test</w:t>
-      </w:r>
-      <w:proofErr w:type="gramStart"/>
-      <w:r>
-        <w:rPr>
-          <w:sz w:val="28"/>
-        </w:rPr>
-        <w:t>,  another</w:t>
-      </w:r>
-      <w:proofErr w:type="gramEnd"/>
-      <w:r>
-        <w:rPr>
-          <w:sz w:val="28"/>
-        </w:rPr>
-        <w:t xml:space="preserve"> participant writes implementation and some test. Then next participant repeats the same steps;</w:t>
-      </w:r>
-    </w:p>
-    <w:p>
-      <w:pPr>
-        <w:pStyle w:val="ListParagraph"/>
-        <w:numPr>
-          <w:ilvl w:val="0"/>
-          <w:numId w:val="2"/>
-        </w:numPr>
-        <w:rPr>
-          <w:sz w:val="28"/>
-        </w:rPr>
-      </w:pPr>
-      <w:r>
-        <w:rPr>
-          <w:i/>
-          <w:iCs/>
-          <w:color w:val="FF0000"/>
-          <w:sz w:val="28"/>
-        </w:rPr>
-        <w:t>New!</w:t>
-      </w:r>
-      <w:r>
-        <w:rPr>
-          <w:color w:val="FF0000"/>
-          <w:sz w:val="28"/>
-        </w:rPr>
-        <w:t xml:space="preserve"> </w:t>
-      </w:r>
-      <w:r>
-        <w:rPr>
-          <w:sz w:val="28"/>
-        </w:rPr>
-        <w:t xml:space="preserve">Before starting a new test or implementation we will ask </w:t>
-      </w:r>
-      <w:proofErr w:type="gramStart"/>
-      <w:r>
-        <w:rPr>
-          <w:sz w:val="28"/>
-        </w:rPr>
-        <w:t>yourself</w:t>
-      </w:r>
-      <w:proofErr w:type="gramEnd"/>
-      <w:r>
-        <w:rPr>
-          <w:sz w:val="28"/>
-        </w:rPr>
-        <w:t xml:space="preserve">: “Do we need to refactor some code?” If yes, we do </w:t>
-      </w:r>
-      <w:proofErr w:type="gramStart"/>
-      <w:r>
-        <w:rPr>
-          <w:sz w:val="28"/>
-        </w:rPr>
-        <w:t>refactor  instead</w:t>
-      </w:r>
-      <w:proofErr w:type="gramEnd"/>
-      <w:r>
-        <w:rPr>
-          <w:sz w:val="28"/>
-        </w:rPr>
-        <w:t xml:space="preserve"> of writing the next test.</w:t>
-      </w:r>
-    </w:p>
-    <w:p>
-      <w:pPr>
-        <w:rPr>
-          <w:sz w:val="28"/>
-        </w:rPr>
-      </w:pPr>
+      <w:bookmarkStart w:id="0" w:name="_GoBack"/>
+      <w:bookmarkEnd w:id="0"/>
     </w:p>
     <w:sectPr>
       <w:pgSz w:w="11906" w:h="16838"/>
@@ -769,27 +591,9 @@
   </w:abstractNum>
   <w:num w:numId="1">
     <w:abstractNumId w:val="0"/>
-    <w:lvlOverride w:ilvl="0"/>
-    <w:lvlOverride w:ilvl="1"/>
-    <w:lvlOverride w:ilvl="2"/>
-    <w:lvlOverride w:ilvl="3"/>
-    <w:lvlOverride w:ilvl="4"/>
-    <w:lvlOverride w:ilvl="5"/>
-    <w:lvlOverride w:ilvl="6"/>
-    <w:lvlOverride w:ilvl="7"/>
-    <w:lvlOverride w:ilvl="8"/>
   </w:num>
   <w:num w:numId="2">
     <w:abstractNumId w:val="1"/>
-    <w:lvlOverride w:ilvl="0"/>
-    <w:lvlOverride w:ilvl="1"/>
-    <w:lvlOverride w:ilvl="2"/>
-    <w:lvlOverride w:ilvl="3"/>
-    <w:lvlOverride w:ilvl="4"/>
-    <w:lvlOverride w:ilvl="5"/>
-    <w:lvlOverride w:ilvl="6"/>
-    <w:lvlOverride w:ilvl="7"/>
-    <w:lvlOverride w:ilvl="8"/>
   </w:num>
 </w:numbering>
 </file>
@@ -1010,6 +814,18 @@
       <w:ind w:left="720"/>
     </w:pPr>
   </w:style>
+  <w:style w:type="character" w:styleId="FollowedHyperlink">
+    <w:name w:val="FollowedHyperlink"/>
+    <w:basedOn w:val="DefaultParagraphFont"/>
+    <w:uiPriority w:val="99"/>
+    <w:semiHidden/>
+    <w:unhideWhenUsed/>
+    <w:rsid w:val="00704FBE"/>
+    <w:rPr>
+      <w:color w:val="800080" w:themeColor="followedHyperlink"/>
+      <w:u w:val="single"/>
+    </w:rPr>
+  </w:style>
 </w:styles>
 </file>
 
@@ -1228,6 +1044,18 @@
     <w:pPr>
       <w:ind w:left="720"/>
     </w:pPr>
+  </w:style>
+  <w:style w:type="character" w:styleId="FollowedHyperlink">
+    <w:name w:val="FollowedHyperlink"/>
+    <w:basedOn w:val="DefaultParagraphFont"/>
+    <w:uiPriority w:val="99"/>
+    <w:semiHidden/>
+    <w:unhideWhenUsed/>
+    <w:rsid w:val="00704FBE"/>
+    <w:rPr>
+      <w:color w:val="800080" w:themeColor="followedHyperlink"/>
+      <w:u w:val="single"/>
+    </w:rPr>
   </w:style>
 </w:styles>
 </file>

</xml_diff>